<commit_message>
changed some of the wording throughout
</commit_message>
<xml_diff>
--- a/Images/RyanPfeifer_IndustryResume.docx
+++ b/Images/RyanPfeifer_IndustryResume.docx
@@ -48,15 +48,13 @@
         </w:rPr>
         <w:t>OBJECTIVE</w:t>
       </w:r>
-      <w:bookmarkStart w:id="0" w:name="_GoBack"/>
-      <w:bookmarkEnd w:id="0"/>
     </w:p>
     <w:p>
       <w:pPr>
         <w:spacing w:line="240" w:lineRule="auto"/>
       </w:pPr>
-      <w:bookmarkStart w:id="1" w:name="_gjdgxs" w:colFirst="0" w:colLast="0"/>
-      <w:bookmarkEnd w:id="1"/>
+      <w:bookmarkStart w:id="0" w:name="_gjdgxs" w:colFirst="0" w:colLast="0"/>
+      <w:bookmarkEnd w:id="0"/>
       <w:r>
         <w:t xml:space="preserve">I </w:t>
       </w:r>
@@ -202,47 +200,9 @@
       </w:r>
       <w:r>
         <w:tab/>
-        <w:t>Introduction to Programming                                         Data Structures and Algorithms</w:t>
-      </w:r>
-      <w:r>
-        <w:tab/>
-      </w:r>
-      <w:r>
-        <w:tab/>
-        <w:t>Discrete Structures for Computing                             Linear Algebra</w:t>
-      </w:r>
-      <w:r>
-        <w:tab/>
-      </w:r>
-      <w:r>
-        <w:tab/>
-      </w:r>
-      <w:r>
-        <w:tab/>
-      </w:r>
-      <w:r>
-        <w:tab/>
-        <w:t>Computer Organization</w:t>
-      </w:r>
-      <w:r>
-        <w:tab/>
-      </w:r>
-      <w:r>
-        <w:tab/>
-      </w:r>
-      <w:r>
-        <w:tab/>
-        <w:t xml:space="preserve">      Programming Languages</w:t>
-      </w:r>
-      <w:r>
-        <w:tab/>
-      </w:r>
-      <w:r>
-        <w:tab/>
-      </w:r>
-      <w:r>
-        <w:tab/>
-        <w:t>Design and Analysis of Algorithms</w:t>
+      </w:r>
+      <w:r>
+        <w:t>Data Structures and Algorithms</w:t>
       </w:r>
     </w:p>
     <w:p>
@@ -252,17 +212,118 @@
         <w:ind w:left="1800"/>
       </w:pPr>
       <w:r>
+        <w:t>Discrete Structures for Comput</w:t>
+      </w:r>
+      <w:r>
+        <w:t xml:space="preserve">ing           </w:t>
+      </w:r>
+      <w:r>
+        <w:tab/>
+      </w:r>
+      <w:r>
+        <w:t>Linear Algebra</w:t>
+      </w:r>
+      <w:r>
+        <w:tab/>
+      </w:r>
+      <w:r>
+        <w:tab/>
+      </w:r>
+    </w:p>
+    <w:p>
+      <w:pPr>
+        <w:pStyle w:val="ListParagraph"/>
+        <w:spacing w:line="240" w:lineRule="auto"/>
+        <w:ind w:left="1800"/>
+      </w:pPr>
+      <w:r>
+        <w:t>Computer Organization</w:t>
+      </w:r>
+      <w:r>
+        <w:tab/>
+      </w:r>
+      <w:r>
+        <w:tab/>
+      </w:r>
+      <w:r>
+        <w:tab/>
+      </w:r>
+      <w:r>
+        <w:t>Programming Languages</w:t>
+      </w:r>
+      <w:r>
+        <w:tab/>
+      </w:r>
+    </w:p>
+    <w:p>
+      <w:pPr>
+        <w:pStyle w:val="ListParagraph"/>
+        <w:spacing w:line="240" w:lineRule="auto"/>
+        <w:ind w:left="1800"/>
+      </w:pPr>
+      <w:r>
+        <w:t>Design and Analysis of Algorithms</w:t>
+      </w:r>
+      <w:r>
+        <w:tab/>
+      </w:r>
+      <w:r>
+        <w:tab/>
         <w:t>Programming Studio</w:t>
       </w:r>
       <w:r>
         <w:tab/>
       </w:r>
+    </w:p>
+    <w:p>
+      <w:pPr>
+        <w:pStyle w:val="ListParagraph"/>
+        <w:spacing w:line="240" w:lineRule="auto"/>
+        <w:ind w:left="1800"/>
+      </w:pPr>
+      <w:r>
+        <w:t>Introduction to Computer Systems</w:t>
+      </w:r>
       <w:r>
         <w:tab/>
       </w:r>
       <w:r>
         <w:tab/>
-        <w:t>Introduction to Computer Systems</w:t>
+        <w:t>Computer Graphics</w:t>
+      </w:r>
+      <w:r>
+        <w:tab/>
+      </w:r>
+    </w:p>
+    <w:p>
+      <w:pPr>
+        <w:pStyle w:val="ListParagraph"/>
+        <w:spacing w:line="240" w:lineRule="auto"/>
+        <w:ind w:left="1800"/>
+        <w:rPr>
+          <w:b/>
+        </w:rPr>
+      </w:pPr>
+      <w:r>
+        <w:t>Operating Systems</w:t>
+      </w:r>
+      <w:r>
+        <w:tab/>
+      </w:r>
+      <w:r>
+        <w:tab/>
+      </w:r>
+      <w:r>
+        <w:tab/>
+      </w:r>
+      <w:r>
+        <w:tab/>
+      </w:r>
+      <w:r>
+        <w:t xml:space="preserve">Interactive Virtual </w:t>
+      </w:r>
+      <w:r>
+        <w:t>Environments</w:t>
       </w:r>
     </w:p>
     <w:p>
@@ -289,15 +350,10 @@
         <w:spacing w:line="240" w:lineRule="auto"/>
       </w:pPr>
       <w:r>
-        <w:t xml:space="preserve">Participated in annual </w:t>
-      </w:r>
-      <w:proofErr w:type="spellStart"/>
-      <w:r>
-        <w:t>Chillennium</w:t>
-      </w:r>
-      <w:proofErr w:type="spellEnd"/>
-      <w:r>
-        <w:t xml:space="preserve"> 48 Hour Game Design Competition (2016 - 2018)</w:t>
+        <w:t xml:space="preserve">Competed </w:t>
+      </w:r>
+      <w:r>
+        <w:t>in Chillennium 48 Hour Game Design Competition (2016 - 2018)</w:t>
       </w:r>
     </w:p>
     <w:p>
@@ -323,7 +379,7 @@
         <w:spacing w:line="240" w:lineRule="auto"/>
       </w:pPr>
       <w:r>
-        <w:t>Taught bi-annual coding lessons to 5</w:t>
+        <w:t>Taught coding lessons to 5</w:t>
       </w:r>
       <w:r>
         <w:rPr>
@@ -345,15 +401,10 @@
         <w:spacing w:line="240" w:lineRule="auto"/>
       </w:pPr>
       <w:r>
-        <w:t xml:space="preserve">Participated in </w:t>
-      </w:r>
-      <w:proofErr w:type="spellStart"/>
-      <w:r>
-        <w:t>TAMUhack</w:t>
-      </w:r>
-      <w:proofErr w:type="spellEnd"/>
-      <w:r>
-        <w:t xml:space="preserve"> 24 Hour Coding Competition (Fall 2016)</w:t>
+        <w:t>Competed</w:t>
+      </w:r>
+      <w:r>
+        <w:t xml:space="preserve"> in TAMUhack 24 Hour Coding Competition (Fall 2016)</w:t>
       </w:r>
     </w:p>
     <w:p>
@@ -411,7 +462,15 @@
         </w:rPr>
       </w:pPr>
       <w:r>
-        <w:t>Redesign of club website using React.js with AGILE development</w:t>
+        <w:t xml:space="preserve">Redesign of club website using React.js with </w:t>
+      </w:r>
+      <w:r>
+        <w:t>Agile</w:t>
+      </w:r>
+      <w:bookmarkStart w:id="1" w:name="_GoBack"/>
+      <w:bookmarkEnd w:id="1"/>
+      <w:r>
+        <w:t xml:space="preserve"> development</w:t>
       </w:r>
     </w:p>
     <w:p>
@@ -438,6 +497,32 @@
       </w:pPr>
       <w:r>
         <w:t>Created a Music Visualizer using JavaScript and the Web Audio API (Summer 2018)</w:t>
+      </w:r>
+    </w:p>
+    <w:p>
+      <w:pPr>
+        <w:pStyle w:val="ListParagraph"/>
+        <w:numPr>
+          <w:ilvl w:val="0"/>
+          <w:numId w:val="9"/>
+        </w:numPr>
+        <w:spacing w:line="240" w:lineRule="auto"/>
+      </w:pPr>
+      <w:r>
+        <w:t>Competed in HowdyHack 24 Hour Coding Competition (Fall 2018)</w:t>
+      </w:r>
+    </w:p>
+    <w:p>
+      <w:pPr>
+        <w:pStyle w:val="ListParagraph"/>
+        <w:numPr>
+          <w:ilvl w:val="1"/>
+          <w:numId w:val="9"/>
+        </w:numPr>
+        <w:spacing w:line="240" w:lineRule="auto"/>
+      </w:pPr>
+      <w:r>
+        <w:t>Used C# and Microsoft Azure to make a chat-bot prototype</w:t>
       </w:r>
     </w:p>
     <w:p>
@@ -501,7 +586,7 @@
         </w:rPr>
       </w:pPr>
       <w:r>
-        <w:t>Proficient in C++, Java, Matlab</w:t>
+        <w:t>Proficient in C++, Java</w:t>
       </w:r>
     </w:p>
     <w:p>
@@ -518,7 +603,10 @@
         </w:rPr>
       </w:pPr>
       <w:r>
-        <w:t>Experience in C#, HTML5, CSS,</w:t>
+        <w:t>Experience in HTML</w:t>
+      </w:r>
+      <w:r>
+        <w:t>, CSS,</w:t>
       </w:r>
       <w:r>
         <w:t xml:space="preserve"> </w:t>
@@ -530,10 +618,19 @@
         <w:t>,</w:t>
       </w:r>
       <w:r>
-        <w:t xml:space="preserve"> Python</w:t>
+        <w:t xml:space="preserve"> </w:t>
+      </w:r>
+      <w:r>
+        <w:t xml:space="preserve">C#, </w:t>
+      </w:r>
+      <w:r>
+        <w:t>Python</w:t>
       </w:r>
       <w:r>
         <w:t>, Haskell</w:t>
+      </w:r>
+      <w:r>
+        <w:t>, Matlab</w:t>
       </w:r>
     </w:p>
     <w:p>
@@ -594,57 +691,7 @@
         </w:rPr>
       </w:pPr>
       <w:r>
-        <w:t xml:space="preserve">Experience in Android Studio, Unity, </w:t>
-      </w:r>
-      <w:proofErr w:type="spellStart"/>
-      <w:r>
-        <w:t>Git</w:t>
-      </w:r>
-      <w:proofErr w:type="spellEnd"/>
-      <w:r>
-        <w:t>, React.js</w:t>
-      </w:r>
-    </w:p>
-    <w:p>
-      <w:pPr>
-        <w:tabs>
-          <w:tab w:val="left" w:pos="8310"/>
-        </w:tabs>
-        <w:spacing w:line="240" w:lineRule="auto"/>
-        <w:rPr>
-          <w:b/>
-          <w:sz w:val="24"/>
-          <w:szCs w:val="24"/>
-        </w:rPr>
-      </w:pPr>
-      <w:r>
-        <w:rPr>
-          <w:b/>
-          <w:sz w:val="24"/>
-          <w:szCs w:val="24"/>
-        </w:rPr>
-        <w:t xml:space="preserve">AWARDS AND ACHIEVEMENTS </w:t>
-      </w:r>
-      <w:r>
-        <w:rPr>
-          <w:b/>
-          <w:sz w:val="24"/>
-          <w:szCs w:val="24"/>
-        </w:rPr>
-        <w:tab/>
-      </w:r>
-    </w:p>
-    <w:p>
-      <w:pPr>
-        <w:pStyle w:val="ListParagraph"/>
-        <w:numPr>
-          <w:ilvl w:val="0"/>
-          <w:numId w:val="14"/>
-        </w:numPr>
-        <w:spacing w:line="240" w:lineRule="auto"/>
-      </w:pPr>
-      <w:r>
-        <w:t>Texas A&amp;M University Department of Engineering Dean’s List (2016-2017)</w:t>
+        <w:t>Experience in Android Studio, Unity, Git, React.js</w:t>
       </w:r>
     </w:p>
     <w:sectPr>

</xml_diff>